<commit_message>
Updated file with step 8
</commit_message>
<xml_diff>
--- a/SagarDeeptiGitTutorial-11-07-2016.docx
+++ b/SagarDeeptiGitTutorial-11-07-2016.docx
@@ -2225,8 +2225,6 @@
           <w:u w:val="single"/>
         </w:rPr>
       </w:pPr>
-      <w:bookmarkStart w:id="0" w:name="_GoBack"/>
-      <w:bookmarkEnd w:id="0"/>
       <w:r>
         <w:rPr>
           <w:b/>
@@ -2634,6 +2632,122 @@
           <w:u w:val="single"/>
         </w:rPr>
       </w:pPr>
+      <w:proofErr w:type="gramStart"/>
+      <w:r>
+        <w:rPr>
+          <w:b/>
+          <w:u w:val="single"/>
+        </w:rPr>
+        <w:t>STEPS FOR EDITING README FILE ARE AS FOLLOWS</w:t>
+      </w:r>
+      <w:proofErr w:type="gramEnd"/>
+      <w:r>
+        <w:rPr>
+          <w:b/>
+          <w:u w:val="single"/>
+        </w:rPr>
+        <w:t>:</w:t>
+      </w:r>
+    </w:p>
+    <w:p>
+      <w:pPr>
+        <w:ind w:left="450"/>
+      </w:pPr>
+      <w:r>
+        <w:rPr>
+          <w:u w:val="single"/>
+        </w:rPr>
+        <w:t>STEP</w:t>
+      </w:r>
+      <w:r>
+        <w:rPr>
+          <w:u w:val="single"/>
+        </w:rPr>
+        <w:t xml:space="preserve"> </w:t>
+      </w:r>
+      <w:r>
+        <w:rPr>
+          <w:u w:val="single"/>
+        </w:rPr>
+        <w:t>1</w:t>
+      </w:r>
+      <w:r>
+        <w:t>: Create a Clone of your Repository using the Fork command from Dashboard.</w:t>
+      </w:r>
+    </w:p>
+    <w:p>
+      <w:pPr>
+        <w:ind w:left="450"/>
+      </w:pPr>
+      <w:r>
+        <w:rPr>
+          <w:u w:val="single"/>
+        </w:rPr>
+        <w:t>STEP 2</w:t>
+      </w:r>
+      <w:r>
+        <w:t>:</w:t>
+      </w:r>
+      <w:r>
+        <w:t xml:space="preserve"> Copy your document file into your current working Directory.</w:t>
+      </w:r>
+    </w:p>
+    <w:p>
+      <w:pPr>
+        <w:ind w:left="450"/>
+      </w:pPr>
+      <w:r>
+        <w:rPr>
+          <w:u w:val="single"/>
+        </w:rPr>
+        <w:t>STEP 3</w:t>
+      </w:r>
+      <w:r>
+        <w:t>:</w:t>
+      </w:r>
+      <w:r>
+        <w:t xml:space="preserve"> Add and Commit your file into the Repository.</w:t>
+      </w:r>
+    </w:p>
+    <w:p>
+      <w:pPr>
+        <w:ind w:left="450"/>
+      </w:pPr>
+      <w:r>
+        <w:rPr>
+          <w:u w:val="single"/>
+        </w:rPr>
+        <w:t>STEP 4</w:t>
+      </w:r>
+      <w:r>
+        <w:t>:</w:t>
+      </w:r>
+      <w:r>
+        <w:t xml:space="preserve"> Push origin master into the </w:t>
+      </w:r>
+      <w:proofErr w:type="spellStart"/>
+      <w:r>
+        <w:t>git</w:t>
+      </w:r>
+      <w:proofErr w:type="spellEnd"/>
+      <w:r>
+        <w:t xml:space="preserve"> repository.</w:t>
+      </w:r>
+    </w:p>
+    <w:p>
+      <w:pPr>
+        <w:ind w:left="450"/>
+      </w:pPr>
+      <w:bookmarkStart w:id="0" w:name="_GoBack"/>
+      <w:bookmarkEnd w:id="0"/>
+    </w:p>
+    <w:p>
+      <w:pPr>
+        <w:ind w:left="450"/>
+      </w:pPr>
+      <w:r>
+        <w:t xml:space="preserve"> </w:t>
+      </w:r>
     </w:p>
     <w:sectPr>
       <w:pgSz w:w="12240" w:h="15840"/>

</xml_diff>